<commit_message>
New translations [template] affiliate email - invite to seminar .docx (Spanish)
</commit_message>
<xml_diff>
--- a/public/email/crowdin/translations/es/[TEMPLATE] Affiliate email - invite to seminar .docx
+++ b/public/email/crowdin/translations/es/[TEMPLATE] Affiliate email - invite to seminar .docx
@@ -16,7 +16,7 @@
             <w:color w:val="1155cc"/>
             <w:u w:val="single"/>
           </w:rPr>
-          <w:t>English</w:t>
+          <w:t>Inglés</w:t>
         </w:r>
       </w:hyperlink>
       <w:r>
@@ -31,7 +31,7 @@
             <w:color w:val="1155cc"/>
             <w:u w:val="single"/>
           </w:rPr>
-          <w:t>Portuguese</w:t>
+          <w:t>Portugués</w:t>
         </w:r>
       </w:hyperlink>
       <w:r>
@@ -46,7 +46,7 @@
             <w:color w:val="1155cc"/>
             <w:u w:val="single"/>
           </w:rPr>
-          <w:t>French</w:t>
+          <w:t>Francés</w:t>
         </w:r>
       </w:hyperlink>
       <w:r>
@@ -61,7 +61,7 @@
             <w:color w:val="1155cc"/>
             <w:u w:val="single"/>
           </w:rPr>
-          <w:t>Thai</w:t>
+          <w:t>Tailandés</w:t>
         </w:r>
       </w:hyperlink>
       <w:r>
@@ -76,7 +76,7 @@
             <w:color w:val="1155cc"/>
             <w:u w:val="single"/>
           </w:rPr>
-          <w:t>Vietnamese</w:t>
+          <w:t>Vietnamita</w:t>
         </w:r>
       </w:hyperlink>
       <w:r>
@@ -91,7 +91,7 @@
             <w:color w:val="1155cc"/>
             <w:u w:val="single"/>
           </w:rPr>
-          <w:t>Spanish</w:t>
+          <w:t>Español</w:t>
         </w:r>
       </w:hyperlink>
     </w:p>
@@ -114,7 +114,7 @@
         <w:pStyle w:val="P68B1DB1-Normal2"/>
       </w:pPr>
       <w:r>
-        <w:t>English</w:t>
+        <w:t>Inglés</w:t>
       </w:r>
     </w:p>
     <w:p/>
@@ -175,7 +175,7 @@
               <w:rPr>
                 <w:b w:val="1"/>
               </w:rPr>
-              <w:t>Brief</w:t>
+              <w:t>Breve</w:t>
             </w:r>
             <w:r>
               <w:t>:</w:t>
@@ -200,7 +200,7 @@
               <w:jc w:val="left"/>
             </w:pPr>
             <w:r>
-              <w:t xml:space="preserve">An email to partners in the the target country to invite them for a one-day seminar. It will be sent via customer.io</w:t>
+              <w:t xml:space="preserve">Un correo electrónico a los socios del país objetivo para invitarles a un seminario de un día. Se enviará a través de customer.io</w:t>
             </w:r>
           </w:p>
           <w:p>
@@ -244,7 +244,7 @@
               <w:rPr>
                 <w:b w:val="1"/>
               </w:rPr>
-              <w:t xml:space="preserve">Target audience</w:t>
+              <w:t xml:space="preserve">Público objetivo</w:t>
             </w:r>
             <w:r>
               <w:t>:</w:t>
@@ -269,7 +269,7 @@
               <w:jc w:val="left"/>
             </w:pPr>
             <w:r>
-              <w:t xml:space="preserve">Partners in the target country</w:t>
+              <w:t xml:space="preserve">Socios en el país objetivo</w:t>
             </w:r>
           </w:p>
           <w:p>
@@ -300,10 +300,10 @@
         <w:rPr>
           <w:b w:val="1"/>
         </w:rPr>
-        <w:t xml:space="preserve">Subject line</w:t>
-      </w:r>
-      <w:r>
-        <w:t xml:space="preserve">: Meet our team in [CITY] | [DATE] </w:t>
+        <w:t>Asunto</w:t>
+      </w:r>
+      <w:r>
+        <w:t xml:space="preserve">: Conozca a nuestro equipo en [CITY] | [DATE] </w:t>
       </w:r>
     </w:p>
     <w:p/>
@@ -318,19 +318,19 @@
         <w:pStyle w:val="P68B1DB1-Normal3"/>
       </w:pPr>
       <w:r>
-        <w:t xml:space="preserve">You’re invited to our Deriv Partner Seminar</w:t>
-      </w:r>
-    </w:p>
-    <w:p/>
-    <w:p>
-      <w:r>
-        <w:t xml:space="preserve">Dear [PARTNER NAME], </w:t>
-      </w:r>
-    </w:p>
-    <w:p/>
-    <w:p>
-      <w:r>
-        <w:t xml:space="preserve">We’re excited to let you know that the Deriv Affiliate team will be in [CITY] in [MONTH] to meet with you, our valued partners!</w:t>
+        <w:t xml:space="preserve">Estás invitado a nuestro seminario para socios Deriv</w:t>
+      </w:r>
+    </w:p>
+    <w:p/>
+    <w:p>
+      <w:r>
+        <w:t xml:space="preserve">Estimado [PARTNER NAME], </w:t>
+      </w:r>
+    </w:p>
+    <w:p/>
+    <w:p>
+      <w:r>
+        <w:t xml:space="preserve">Nos complace comunicarte que el equipo de Deriv Affiliates estará en [CITY] en [MONTH] para reunirse con ustedes, ¡nuestros valiosos socios!</w:t>
       </w:r>
     </w:p>
     <w:p/>
@@ -446,7 +446,7 @@
             <w:r>
               <w:t>[LOCATION]</w:t>
               <w:br w:type="textWrapping"/>
-              <w:t xml:space="preserve">Your country manager will inform you about the exact location by [DATE]</w:t>
+              <w:t xml:space="preserve">El responsable de su país le informará de la ubicación exacta a través de [DATE].</w:t>
             </w:r>
           </w:p>
         </w:tc>
@@ -484,12 +484,12 @@
                 <wp:inline distB="114300" distT="114300" distL="114300" distR="114300">
                   <wp:extent cx="230659" cy="245540"/>
                   <wp:effectExtent b="0" l="0" r="0" t="0"/>
-                  <wp:docPr id="9" name="image2.png"/>
+                  <wp:docPr id="9" name="imagen2.png"/>
                   <a:graphic>
                     <a:graphicData uri="http://schemas.openxmlformats.org/drawingml/2006/picture">
                       <pic:pic>
                         <pic:nvPicPr>
-                          <pic:cNvPr id="0" name="image2.png"/>
+                          <pic:cNvPr id="0" name="imagen2.png"/>
                           <pic:cNvPicPr preferRelativeResize="0"/>
                         </pic:nvPicPr>
                         <pic:blipFill>
@@ -547,13 +547,13 @@
     <w:p/>
     <w:p>
       <w:r>
-        <w:t xml:space="preserve">In this one-day seminar, we’ll be providing technical and marketing support, offering the opportunity to network with other partners over a delicious lunch as well as listening to your feedback about our partnership programmes. This is your chance to get your voice heard, which will help us plan future efforts to support you better. </w:t>
-      </w:r>
-    </w:p>
-    <w:p/>
-    <w:p>
-      <w:r>
-        <w:t xml:space="preserve">Please RSVP by submitting the registration form by </w:t>
+        <w:t xml:space="preserve">En este seminario de un día, te proporcionaremos apoyo técnico y de marketing, te ofreceremos la oportunidad de establecer contactos con otros socios durante un delicioso almuerzo y escucharemos tus comentarios sobre nuestros programas de asociación. Esta es tu oportunidad para hacer oír tu voz, lo que nos ayudará a planificar futuros esfuerzos para apoyarte mejor. </w:t>
+      </w:r>
+    </w:p>
+    <w:p/>
+    <w:p>
+      <w:r>
+        <w:t xml:space="preserve">Por favor, confirme su asistencia enviando el formulario de inscripción a </w:t>
       </w:r>
       <w:r>
         <w:rPr>
@@ -562,7 +562,7 @@
         <w:t>[DATE]</w:t>
       </w:r>
       <w:r>
-        <w:t xml:space="preserve">. Please note that attendance is confirmed on a first come, first served basis. We look forward to seeing you there!</w:t>
+        <w:t xml:space="preserve">. Tenga en cuenta que la asistencia se confirma por orden de llegada. ¡Esperamos verte ahí!</w:t>
         <w:br w:type="textWrapping"/>
       </w:r>
     </w:p>
@@ -621,7 +621,7 @@
               <w:jc w:val="center"/>
             </w:pPr>
             <w:r>
-              <w:t xml:space="preserve">Send my details</w:t>
+              <w:t xml:space="preserve">Enviar mis detalles</w:t>
             </w:r>
           </w:p>
         </w:tc>
@@ -630,7 +630,7 @@
     <w:p/>
     <w:p>
       <w:r>
-        <w:t xml:space="preserve">If you have any questions, please contact us via </w:t>
+        <w:t xml:space="preserve">Si tienes alguna pregunta, entra en contacto con nosotros por </w:t>
       </w:r>
       <w:hyperlink r:id="rId8">
         <w:r>
@@ -642,7 +642,7 @@
         </w:r>
       </w:hyperlink>
       <w:r>
-        <w:t xml:space="preserve"> or </w:t>
+        <w:t xml:space="preserve"> o </w:t>
       </w:r>
       <w:hyperlink r:id="rId9">
         <w:r>
@@ -654,7 +654,7 @@
         </w:r>
       </w:hyperlink>
       <w:r>
-        <w:t xml:space="preserve">. / If you have any questions, please contact your country manager, [NAME], at [EMAIL ADDRESS] or [WHATSAPP NO] (WhatsApp). </w:t>
+        <w:t xml:space="preserve">. / Si tiene alguna pregunta, póngase en contacto con el responsable de su país, [NAME], en [DIRECCIÓN DE CORREO ELECTRÓNICO] o [NÚMERO DE WHATSAPP] (WhatsApp). </w:t>
       </w:r>
     </w:p>
     <w:bookmarkStart w:colFirst="0" w:colLast="0" w:name="ssnxy3vad9fw" w:id="1"/>
@@ -668,17 +668,17 @@
         <w:pStyle w:val="P68B1DB1-Normal2"/>
       </w:pPr>
       <w:r>
-        <w:t>Portuguese</w:t>
-      </w:r>
-    </w:p>
-    <w:p>
-      <w:pPr>
-        <w:rPr>
-          <w:b w:val="1"/>
-        </w:rPr>
-      </w:pPr>
-      <w:r>
-        <w:t xml:space="preserve">Back to</w:t>
+        <w:t>Portugués</w:t>
+      </w:r>
+    </w:p>
+    <w:p>
+      <w:pPr>
+        <w:rPr>
+          <w:b w:val="1"/>
+        </w:rPr>
+      </w:pPr>
+      <w:r>
+        <w:t xml:space="preserve">Volver a</w:t>
       </w:r>
       <w:r>
         <w:rPr>
@@ -693,7 +693,7 @@
             <w:color w:val="1155cc"/>
             <w:u w:val="single"/>
           </w:rPr>
-          <w:t>English</w:t>
+          <w:t>Inglés</w:t>
         </w:r>
       </w:hyperlink>
     </w:p>
@@ -710,7 +710,7 @@
         <w:rPr>
           <w:b w:val="1"/>
         </w:rPr>
-        <w:t xml:space="preserve">Subject line</w:t>
+        <w:t>Asunto</w:t>
       </w:r>
       <w:r>
         <w:t xml:space="preserve">: Conheça a nossa equipe em [CITY] | [DATE]</w:t>
@@ -728,7 +728,7 @@
         <w:pStyle w:val="P68B1DB1-Normal3"/>
       </w:pPr>
       <w:r>
-        <w:t xml:space="preserve">Você está convidado(a) para o nosso </w:t>
+        <w:t xml:space="preserve">Está usted invitado(a) a nuestro </w:t>
       </w:r>
     </w:p>
     <w:p>
@@ -747,13 +747,13 @@
     <w:p/>
     <w:p>
       <w:r>
-        <w:t xml:space="preserve">Prazado(a) [PARTNER NAME], </w:t>
-      </w:r>
-    </w:p>
-    <w:p/>
-    <w:p>
-      <w:r>
-        <w:t xml:space="preserve">É com grande satisfação que comunicamos que a equipe de Afiliados da Deriv estará em [CITY] em [MONTH] para se reunir com vocês, nossos queridos parceiros!</w:t>
+        <w:t xml:space="preserve">Prazado(a) [NOMBRE DEL SOCIO], </w:t>
+      </w:r>
+    </w:p>
+    <w:p/>
+    <w:p>
+      <w:r>
+        <w:t xml:space="preserve">Es con gran satisfacción que les comunicamos que el equipo de Afiliados de Deriv estará en [CITY] en [MONTH] para reunirse con ustedes, ¡nuestros queridos socios!</w:t>
       </w:r>
     </w:p>
     <w:p/>
@@ -869,7 +869,7 @@
             <w:r>
               <w:t>[LOCATION]</w:t>
               <w:br w:type="textWrapping"/>
-              <w:t xml:space="preserve">O gerente de seu país irá informá-lo(a) sobre o local exato até o dia [DATE]</w:t>
+              <w:t xml:space="preserve">El gerente de su país le informará sobre el exato local hasta el día [DATE]</w:t>
             </w:r>
           </w:p>
         </w:tc>
@@ -907,12 +907,12 @@
                 <wp:inline distB="114300" distT="114300" distL="114300" distR="114300">
                   <wp:extent cx="230659" cy="245540"/>
                   <wp:effectExtent b="0" l="0" r="0" t="0"/>
-                  <wp:docPr id="12" name="image2.png"/>
+                  <wp:docPr id="12" name="imagen2.png"/>
                   <a:graphic>
                     <a:graphicData uri="http://schemas.openxmlformats.org/drawingml/2006/picture">
                       <pic:pic>
                         <pic:nvPicPr>
-                          <pic:cNvPr id="0" name="image2.png"/>
+                          <pic:cNvPr id="0" name="imagen2.png"/>
                           <pic:cNvPicPr preferRelativeResize="0"/>
                         </pic:nvPicPr>
                         <pic:blipFill>
@@ -973,7 +973,7 @@
         <w:jc w:val="both"/>
       </w:pPr>
       <w:r>
-        <w:t xml:space="preserve">Neste seminário de 1 dia, iremos oferecer suporte técnico e de marketing, oportunidades de interação com outros parceiros durante um excelente almoço, e também ouviremos os seus comentários sobre os nossos programas de parceria. Esta é sua grande oportunidade de fazer com que sua voz seja ouvida, para assim planejarmos ações futuras capazes de proporcionar a você um suporte ainda melhor. </w:t>
+        <w:t xml:space="preserve">En este seminario de 1 día, le ofreceremos apoyo técnico y de marketing, oportunidades de interacción con otros socios durante un excelente almuerzo, y también le ofreceremos sus comentarios sobre nuestros programas de colaboración. Esta es su gran oportunidad de hacer que su voz se oiga, para así planificar acciones futuras capaces de proporcionarle un apoyo aún mejor. </w:t>
       </w:r>
     </w:p>
     <w:p>
@@ -986,7 +986,7 @@
         <w:jc w:val="both"/>
       </w:pPr>
       <w:r>
-        <w:t xml:space="preserve">Por favor, confirme sua presença enviando o formulário de cadastro até o dia </w:t>
+        <w:t xml:space="preserve">Por favor, confirme su presencia enviando el formulario de inscripción hasta el día </w:t>
       </w:r>
       <w:r>
         <w:rPr>
@@ -995,7 +995,7 @@
         <w:t>[DATE]</w:t>
       </w:r>
       <w:r>
-        <w:t xml:space="preserve">. Observe que a participação será confirmada por ordem de chegada. Contamos com a sua presença! </w:t>
+        <w:t xml:space="preserve">. Observe que la participación será confirmada por orden de chegada. ¡Contamos con su presencia! </w:t>
         <w:br w:type="textWrapping"/>
         <w:br w:type="textWrapping"/>
       </w:r>
@@ -1042,7 +1042,7 @@
               <w:jc w:val="center"/>
             </w:pPr>
             <w:r>
-              <w:t xml:space="preserve">Enviar meus dados</w:t>
+              <w:t xml:space="preserve">Enviar mis dados</w:t>
             </w:r>
           </w:p>
         </w:tc>
@@ -1052,7 +1052,7 @@
     <w:p/>
     <w:p>
       <w:r>
-        <w:t xml:space="preserve">Em caso de dúvida, entre em contato conosco através do </w:t>
+        <w:t xml:space="preserve">En caso de duda, entre en contacto con nosotros a través de </w:t>
       </w:r>
       <w:hyperlink r:id="rId10">
         <w:r>
@@ -1064,7 +1064,7 @@
         </w:r>
       </w:hyperlink>
       <w:r>
-        <w:t xml:space="preserve"> ou pelo </w:t>
+        <w:t xml:space="preserve"> o mediante </w:t>
       </w:r>
       <w:hyperlink r:id="rId11">
         <w:r>
@@ -1076,7 +1076,7 @@
         </w:r>
       </w:hyperlink>
       <w:r>
-        <w:t xml:space="preserve"> em nosso site. / Se você tiver alguma dúvida, fale com o gerente de seu país [NAME] em [EMAIL ADDRESS] ou [WHATSAPP NO] (Whatsapp).</w:t>
+        <w:t xml:space="preserve"> en nuestro sitio. / Si tiene alguna duda, póngase en contacto con el director de su país [NAME] en [EMAIL ADDRESS] o [WHATSAPP NO] (Whatsapp).</w:t>
       </w:r>
     </w:p>
     <w:p/>
@@ -1108,17 +1108,17 @@
         <w:pStyle w:val="P68B1DB1-Normal2"/>
       </w:pPr>
       <w:r>
-        <w:t>French</w:t>
-      </w:r>
-    </w:p>
-    <w:p>
-      <w:pPr>
-        <w:rPr>
-          <w:b w:val="1"/>
-        </w:rPr>
-      </w:pPr>
-      <w:r>
-        <w:t xml:space="preserve">Back to</w:t>
+        <w:t>Francés</w:t>
+      </w:r>
+    </w:p>
+    <w:p>
+      <w:pPr>
+        <w:rPr>
+          <w:b w:val="1"/>
+        </w:rPr>
+      </w:pPr>
+      <w:r>
+        <w:t xml:space="preserve">Volver a</w:t>
       </w:r>
       <w:r>
         <w:rPr>
@@ -1133,7 +1133,7 @@
             <w:color w:val="1155cc"/>
             <w:u w:val="single"/>
           </w:rPr>
-          <w:t>English</w:t>
+          <w:t>Inglés</w:t>
         </w:r>
       </w:hyperlink>
     </w:p>
@@ -1149,7 +1149,7 @@
         <w:rPr>
           <w:b w:val="1"/>
         </w:rPr>
-        <w:t xml:space="preserve">Subject line</w:t>
+        <w:t>Asunto</w:t>
       </w:r>
       <w:r>
         <w:t xml:space="preserve">: Rencontrez notre équipe a [CITY] | [DATE]</w:t>
@@ -1173,13 +1173,13 @@
     <w:p/>
     <w:p>
       <w:r>
-        <w:t xml:space="preserve">Cher [PARTNER NAME], </w:t>
-      </w:r>
-    </w:p>
-    <w:p/>
-    <w:p>
-      <w:r>
-        <w:t xml:space="preserve">Nous sommes ravis de vous annoncer que l'équipe Deriv Affiliate sera à [VILLE] en [MOIS] pour vous rencontrer, nos précieux partenaires !</w:t>
+        <w:t xml:space="preserve">Cher [NOMBRE DEL SOCIO], </w:t>
+      </w:r>
+    </w:p>
+    <w:p/>
+    <w:p>
+      <w:r>
+        <w:t xml:space="preserve">¡Nous sommes ravis de vous annoncer que l'équipe Deriv Affiliate sera à [VILLE] en [MOIS] pour vous rencontrer, nos précieux partenaires !</w:t>
       </w:r>
     </w:p>
     <w:p/>
@@ -1295,7 +1295,7 @@
             <w:r>
               <w:t>[LOCATION]</w:t>
               <w:br w:type="textWrapping"/>
-              <w:t xml:space="preserve">Votre responsable national vous informera de l'emplacement exact d'ici [DATE]</w:t>
+              <w:t xml:space="preserve">Votre responsable nacional vous informera de l'emplacement exact d'ici [DATE]</w:t>
             </w:r>
           </w:p>
         </w:tc>
@@ -1333,12 +1333,12 @@
                 <wp:inline distB="114300" distT="114300" distL="114300" distR="114300">
                   <wp:extent cx="230659" cy="245540"/>
                   <wp:effectExtent b="0" l="0" r="0" t="0"/>
-                  <wp:docPr id="2" name="image2.png"/>
+                  <wp:docPr id="2" name="imagen2.png"/>
                   <a:graphic>
                     <a:graphicData uri="http://schemas.openxmlformats.org/drawingml/2006/picture">
                       <pic:pic>
                         <pic:nvPicPr>
-                          <pic:cNvPr id="0" name="image2.png"/>
+                          <pic:cNvPr id="0" name="imagen2.png"/>
                           <pic:cNvPicPr preferRelativeResize="0"/>
                         </pic:nvPicPr>
                         <pic:blipFill>
@@ -1396,13 +1396,13 @@
     <w:p/>
     <w:p>
       <w:r>
-        <w:t xml:space="preserve">Au cours de ce séminaire d'une journée, nous fournirons un soutien technique et marketing, offrant la possibilité de réseauter avec d'autres partenaires autour d'un délicieux déjeuner et d'écouter vos commentaires sur nos programmes de partenariat. C'est votre chance de faire entendre votre voix, ce qui nous aidera à planifier les efforts futurs pour mieux vous soutenir.</w:t>
-      </w:r>
-    </w:p>
-    <w:p/>
-    <w:p>
-      <w:r>
-        <w:t xml:space="preserve">Veuillez confirmer votre présence en soumettant le formulaire d'inscription avant le [DATE]. Veuillez noter que la participation est confirmée selon le principe du premier arrivé, premier servi. Nous avons hâte de vous voir là-bas!</w:t>
+        <w:t xml:space="preserve">Durante este seminario de un día, le ofreceremos apoyo técnico y de marketing, así como la posibilidad de reunirse con otros socios en torno a una deliciosa cena y escuchar sus comentarios sobre nuestros programas de cooperación. C'est votre chance de faire entendre votre voix, ce qui nous aidera à planifier les efforts futurs pour mieux vous soutenir.</w:t>
+      </w:r>
+    </w:p>
+    <w:p/>
+    <w:p>
+      <w:r>
+        <w:t xml:space="preserve">Por favor, confirme su presencia enviando el formulario de inscripción a [DATE]. Veuillez noter que la participation est confirmée selon le principe du premier arrivé, premier servi. ¡Nous avons hâte de vous voir là-bas!</w:t>
         <w:br w:type="textWrapping"/>
         <w:br w:type="textWrapping"/>
       </w:r>
@@ -1449,7 +1449,7 @@
               <w:jc w:val="center"/>
             </w:pPr>
             <w:r>
-              <w:t xml:space="preserve">Send my details</w:t>
+              <w:t xml:space="preserve">Enviar mis detalles</w:t>
             </w:r>
           </w:p>
         </w:tc>
@@ -1459,7 +1459,7 @@
     <w:p/>
     <w:p>
       <w:r>
-        <w:t xml:space="preserve">Si vous avez des questions, veuillez nous contacter via le chat en direct ou WhatsApp sur notre site Web. / Si vous avez des questions, veuillez contacter votre gestionnaire de compte [NOM] sur [ADRESSE EMAIL] ou [WHATSAPP NO] (WhatsApp).(</w:t>
+        <w:t xml:space="preserve">Si tiene alguna pregunta, póngase en contacto con nosotros a través del chat en directo o de WhatsApp en nuestra página web. / Si tiene alguna pregunta, póngase en contacto con su gestor de cuenta [NOM] a través de [ADRESSE EMAIL] o [WHATSAPP NO] (WhatsApp).(</w:t>
       </w:r>
       <w:hyperlink r:id="rId12">
         <w:r>
@@ -1471,7 +1471,7 @@
         </w:r>
       </w:hyperlink>
       <w:r>
-        <w:t xml:space="preserve"> or </w:t>
+        <w:t xml:space="preserve"> o </w:t>
       </w:r>
       <w:hyperlink r:id="rId13">
         <w:r>
@@ -1521,7 +1521,7 @@
         <w:pStyle w:val="P68B1DB1-Normal2"/>
       </w:pPr>
       <w:r>
-        <w:t>Thai</w:t>
+        <w:t>Tailandés</w:t>
       </w:r>
     </w:p>
     <w:p>
@@ -1531,7 +1531,7 @@
         </w:rPr>
       </w:pPr>
       <w:r>
-        <w:t xml:space="preserve">Back to</w:t>
+        <w:t xml:space="preserve">Volver a</w:t>
       </w:r>
       <w:r>
         <w:rPr>
@@ -1546,7 +1546,7 @@
             <w:color w:val="1155cc"/>
             <w:u w:val="single"/>
           </w:rPr>
-          <w:t>English</w:t>
+          <w:t>Inglés</w:t>
         </w:r>
       </w:hyperlink>
     </w:p>
@@ -1562,7 +1562,7 @@
         <w:rPr>
           <w:b w:val="1"/>
         </w:rPr>
-        <w:t xml:space="preserve">Subject line</w:t>
+        <w:t xml:space="preserve">Línea de asunto</w:t>
       </w:r>
       <w:r>
         <w:rPr>
@@ -1596,7 +1596,7 @@
         <w:pStyle w:val="P68B1DB1-Normal4"/>
       </w:pPr>
       <w:r>
-        <w:t xml:space="preserve">Deriv Partner Seminar ของเรา</w:t>
+        <w:t xml:space="preserve">Seminario para socios Deriv ของเรา</w:t>
       </w:r>
     </w:p>
     <w:p/>
@@ -1605,7 +1605,7 @@
         <w:pStyle w:val="P68B1DB1-Normal5"/>
       </w:pPr>
       <w:r>
-        <w:t xml:space="preserve">เรียน [PARTNER NAME] </w:t>
+        <w:t xml:space="preserve">เรียน [NOMBRE DEL SOCIO] </w:t>
       </w:r>
     </w:p>
     <w:p/>
@@ -1614,7 +1614,7 @@
         <w:pStyle w:val="P68B1DB1-Normal5"/>
       </w:pPr>
       <w:r>
-        <w:t xml:space="preserve">เรารู้สึกตื่นเต้นยินดีที่จะแจ้งให้คุณทราบว่า ทีมงานพันธมิตรของ Deriv จะไปเยือนที่ [CITY] ในเดือน [MONTH] เพื่อพบกับคุณซึ่งเป็นพันธมิตรที่มีคุณค่าของเรา!</w:t>
+        <w:t xml:space="preserve">¡เรารู้สึกตื่นเต้นยินดีที่จะแจ้งให้คุณทราบว่า ทีมงานพันธมิตรของ Deriv จะไปเยือนที่ [CITY] ในเดือน [MONTH] เพื่อพบกับคุณซึ่งเป็นพันธมิตรที่มีคุณค่าของเรา!</w:t>
       </w:r>
     </w:p>
     <w:p/>
@@ -1769,12 +1769,12 @@
                 <wp:inline distB="114300" distT="114300" distL="114300" distR="114300">
                   <wp:extent cx="230659" cy="245540"/>
                   <wp:effectExtent b="0" l="0" r="0" t="0"/>
-                  <wp:docPr id="11" name="image3.png"/>
+                  <wp:docPr id="11" name="imagen3.png"/>
                   <a:graphic>
                     <a:graphicData uri="http://schemas.openxmlformats.org/drawingml/2006/picture">
                       <pic:pic>
                         <pic:nvPicPr>
-                          <pic:cNvPr id="0" name="image3.png"/>
+                          <pic:cNvPr id="0" name="imagen3.png"/>
                           <pic:cNvPicPr preferRelativeResize="0"/>
                         </pic:nvPicPr>
                         <pic:blipFill>
@@ -1844,7 +1844,7 @@
         <w:rPr>
           <w:rFonts w:ascii="Arial Unicode MS" w:hAnsi="Arial Unicode MS" w:cs="Arial Unicode MS" w:eastAsia="Arial Unicode MS"/>
         </w:rPr>
-        <w:t xml:space="preserve">โปรดตอบรับคำเชิญโดยการส่งแบบฟอร์มลงทะเบียนภายในวันที่ </w:t>
+        <w:t xml:space="preserve">¡โปรดตอบรับคำเชิญโดยการส่งแบบฟอร์มลงทะเบียนภายในวันที่ </w:t>
       </w:r>
       <w:r>
         <w:rPr>
@@ -1959,7 +1959,7 @@
         <w:rPr>
           <w:rFonts w:ascii="Arial Unicode MS" w:hAnsi="Arial Unicode MS" w:cs="Arial Unicode MS" w:eastAsia="Arial Unicode MS"/>
         </w:rPr>
-        <w:t xml:space="preserve"> บนเว็บไซต์ของเรา / หากคุณมีคำถามใดๆ โปรดติดต่อผู้จัดการประจำประเทศของคุณซึ่งได้แก่คุณ [NAME] ที่อีเมล์ [EMAIL ADDRESS] หรือ [WHATSAPP NO] (WhatsApp)</w:t>
+        <w:t xml:space="preserve"> บนเว็บไซต์ของเรา / หากคุณมีคำถามใดๆ โปรดติดต่อผู้จัดการประจำประเทศของคุณซึ่งได้แก่คุณ [NAME] ที่อีเมล์ [DIRECCIÓN DE CORREO ELECTRÓNICO] หรือ [WHATSAPP NO] (WhatsApp)</w:t>
       </w:r>
     </w:p>
     <w:p/>
@@ -1996,7 +1996,7 @@
         <w:pStyle w:val="P68B1DB1-Normal2"/>
       </w:pPr>
       <w:r>
-        <w:t>Vietnamese</w:t>
+        <w:t>Vietnamita</w:t>
       </w:r>
     </w:p>
     <w:p>
@@ -2007,7 +2007,7 @@
         </w:rPr>
       </w:pPr>
       <w:r>
-        <w:t xml:space="preserve">Back to</w:t>
+        <w:t xml:space="preserve">Volver a</w:t>
       </w:r>
       <w:r>
         <w:rPr>
@@ -2022,7 +2022,7 @@
             <w:color w:val="1155cc"/>
             <w:u w:val="single"/>
           </w:rPr>
-          <w:t>English</w:t>
+          <w:t>Inglés</w:t>
         </w:r>
       </w:hyperlink>
     </w:p>
@@ -2038,7 +2038,7 @@
         <w:rPr>
           <w:b w:val="1"/>
         </w:rPr>
-        <w:t xml:space="preserve">Subject line</w:t>
+        <w:t>Asunto</w:t>
       </w:r>
       <w:r>
         <w:t xml:space="preserve">: Deriv rất mong được gặp bạn tại [CITY] | [DATE]</w:t>
@@ -2062,13 +2062,13 @@
     <w:p/>
     <w:p>
       <w:r>
-        <w:t xml:space="preserve">Xin chào [PARTNER NAME], </w:t>
-      </w:r>
-    </w:p>
-    <w:p/>
-    <w:p>
-      <w:r>
-        <w:t xml:space="preserve">Chúng tôi rất vui mừng thông báo đến bạn rằng đội ngũ Tiếp thị liên kết của Deriv sẽ có mặt tại [CITY] vào [MONTH] để gặp bạn, một đối tác quan trọng của chúng tôi!</w:t>
+        <w:t xml:space="preserve">Xin chào [NOMBRE DEL SOCIO], </w:t>
+      </w:r>
+    </w:p>
+    <w:p/>
+    <w:p>
+      <w:r>
+        <w:t xml:space="preserve">¡Chúng tôi rất vui mừng thông báo đến bạn rằng đội ngũ Tiếp thị liên kết của Deriv sẽ có mặt tại [CITY] vào [MONTH] để gặp bạn, một đối tác quan trọng của chúng tôi!</w:t>
       </w:r>
     </w:p>
     <w:p/>
@@ -2222,12 +2222,12 @@
                 <wp:inline distB="114300" distT="114300" distL="114300" distR="114300">
                   <wp:extent cx="230659" cy="245540"/>
                   <wp:effectExtent b="0" l="0" r="0" t="0"/>
-                  <wp:docPr id="1" name="image3.png"/>
+                  <wp:docPr id="1" name="imagen3.png"/>
                   <a:graphic>
                     <a:graphicData uri="http://schemas.openxmlformats.org/drawingml/2006/picture">
                       <pic:pic>
                         <pic:nvPicPr>
-                          <pic:cNvPr id="0" name="image3.png"/>
+                          <pic:cNvPr id="0" name="imagen3.png"/>
                           <pic:cNvPicPr preferRelativeResize="0"/>
                         </pic:nvPicPr>
                         <pic:blipFill>
@@ -2300,7 +2300,7 @@
         <w:t>[DATE]</w:t>
       </w:r>
       <w:r>
-        <w:t xml:space="preserve">. Xin lưu ý rằng chúng tôi sẽ ưu tiên xác nhận tham gia đối với những đơn đăng ký được gửi về trước. Chúng tôi mong được gặp bạn tại hội thảo!</w:t>
+        <w:t xml:space="preserve">. Xin lưu ý rằng chúng tôi sẽ ưu tiên xác nhận tham gia đối với những đơn đăng ký được gửi về trước. ¡Chúng tôi mong được gặp bạn tại hội thảo!</w:t>
         <w:br w:type="textWrapping"/>
         <w:br w:type="textWrapping"/>
       </w:r>
@@ -2381,7 +2381,7 @@
         </w:r>
       </w:hyperlink>
       <w:r>
-        <w:t xml:space="preserve"> trên trang web. Nếu bạn có bất kỳ thắc mắc nào, vui lòng liên hệ với Giám đốc phụ trách quốc gia của bạn [NAME] qua [EMAIL ADDRESS] hoặc [WHATSAPP NO] (WhatsApp). </w:t>
+        <w:t xml:space="preserve"> trên trang web. Nếu bạn có bất kỳ thắc mắc nào, vui lòng liên hệ với Giám đốc phụ trách quốc gia của bạn [NAME] qua [DIRECCIÓN DE CORREO ELECTRÓNICO] hoặc [WHATSAPP NO] (WhatsApp). </w:t>
       </w:r>
     </w:p>
     <w:p/>
@@ -2413,7 +2413,7 @@
         <w:pStyle w:val="P68B1DB1-Normal2"/>
       </w:pPr>
       <w:r>
-        <w:t>Spanish</w:t>
+        <w:t>Español</w:t>
       </w:r>
     </w:p>
     <w:p>
@@ -2424,7 +2424,7 @@
         </w:rPr>
       </w:pPr>
       <w:r>
-        <w:t xml:space="preserve">Back to</w:t>
+        <w:t xml:space="preserve">Volver a</w:t>
       </w:r>
       <w:r>
         <w:rPr>
@@ -2439,7 +2439,7 @@
             <w:color w:val="1155cc"/>
             <w:u w:val="single"/>
           </w:rPr>
-          <w:t>English</w:t>
+          <w:t>Inglés</w:t>
         </w:r>
       </w:hyperlink>
     </w:p>
@@ -2455,7 +2455,7 @@
         <w:rPr>
           <w:b w:val="1"/>
         </w:rPr>
-        <w:t xml:space="preserve">Subject line</w:t>
+        <w:t xml:space="preserve">Línea de asunto</w:t>
       </w:r>
       <w:r>
         <w:t xml:space="preserve">: Conoce a nuestro equipo en [CITY] | [DATE]</w:t>
@@ -2488,13 +2488,13 @@
     <w:p/>
     <w:p>
       <w:r>
-        <w:t xml:space="preserve">Estimado [PARTNER NAME], </w:t>
-      </w:r>
-    </w:p>
-    <w:p/>
-    <w:p>
-      <w:r>
-        <w:t xml:space="preserve">Nos complace informarte que el equipo de Afiliados de Deriv estará en [CITY] en [MONTH] para reunirse con ustedes, ¡nuestros valiosos socios!</w:t>
+        <w:t xml:space="preserve">Estimado [NOMBRE DEL SOCIO], </w:t>
+      </w:r>
+    </w:p>
+    <w:p/>
+    <w:p>
+      <w:r>
+        <w:t xml:space="preserve">Nos complace informarle que el equipo de Afiliados de Deriv estará en [CITY] en [MONTH] para reunirse con ustedes, ¡nuestros valiosos socios!</w:t>
       </w:r>
     </w:p>
     <w:p/>
@@ -2648,12 +2648,12 @@
                 <wp:inline distB="114300" distT="114300" distL="114300" distR="114300">
                   <wp:extent cx="230659" cy="245540"/>
                   <wp:effectExtent b="0" l="0" r="0" t="0"/>
-                  <wp:docPr id="8" name="image2.png"/>
+                  <wp:docPr id="8" name="imagen2.png"/>
                   <a:graphic>
                     <a:graphicData uri="http://schemas.openxmlformats.org/drawingml/2006/picture">
                       <pic:pic>
                         <pic:nvPicPr>
-                          <pic:cNvPr id="0" name="image2.png"/>
+                          <pic:cNvPr id="0" name="imagen2.png"/>
                           <pic:cNvPicPr preferRelativeResize="0"/>
                         </pic:nvPicPr>
                         <pic:blipFill>
@@ -2714,7 +2714,7 @@
         <w:jc w:val="both"/>
       </w:pPr>
       <w:r>
-        <w:t xml:space="preserve">En este seminario de un día te brindaremos apoyo técnico y de marketing, ofreceremos la oportunidad de establecer contactos con otros socios durante un delicioso almuerzo y escucharemos tus comentarios sobre nuestros programas de asociación. Esta es tu oportunidad de hacer oír tu voz, que nos ayudará a planificar futuros esfuerzos para apoyarte mejor. </w:t>
+        <w:t xml:space="preserve">En este seminario de un día le brindaremos apoyo técnico y de marketing, le ofreceremos la oportunidad de establecer contactos con otros socios durante un delicioso almuerzo y escucharemos sus comentarios sobre nuestros programas de asociación. Esta es tu oportunidad de hacer oír tu voz, que nos ayudará a planificar futuros esfuerzos para apoyarte mejor. </w:t>
       </w:r>
     </w:p>
     <w:p>
@@ -2727,7 +2727,7 @@
         <w:jc w:val="both"/>
       </w:pPr>
       <w:r>
-        <w:t xml:space="preserve">Por favor, confirma tu asistencia enviando el formulario de inscripción antes del </w:t>
+        <w:t xml:space="preserve">Por favor, confirme su asistencia enviando el formulario de inscripción antes del </w:t>
       </w:r>
       <w:r>
         <w:rPr>
@@ -2795,7 +2795,7 @@
         <w:jc w:val="both"/>
       </w:pPr>
       <w:r>
-        <w:t xml:space="preserve">Si tienes alguna pregunta, contáctanos a través del </w:t>
+        <w:t xml:space="preserve">Si tiene alguna pregunta, contáctanos a través del </w:t>
       </w:r>
       <w:hyperlink r:id="rId18">
         <w:r>

</xml_diff>